<commit_message>
3 Test Cases are written down
</commit_message>
<xml_diff>
--- a/Documents/3.0 Werkprocessen documenten/Acceptatie Document.docx
+++ b/Documents/3.0 Werkprocessen documenten/Acceptatie Document.docx
@@ -138,6 +138,7 @@
                                     <w:dataBinding w:prefixMappings="xmlns:ns0='http://purl.org/dc/elements/1.1/' xmlns:ns1='http://schemas.openxmlformats.org/package/2006/metadata/core-properties' " w:xpath="/ns1:coreProperties[1]/ns0:creator[1]" w:storeItemID="{6C3C8BC8-F283-45AE-878A-BAB7291924A1}"/>
                                     <w:text/>
                                   </w:sdtPr>
+                                  <w:sdtEndPr/>
                                   <w:sdtContent>
                                     <w:p>
                                       <w:pPr>
@@ -152,16 +153,64 @@
                                         <w:rPr>
                                           <w:color w:val="FFFFFF" w:themeColor="background1"/>
                                         </w:rPr>
-                                        <w:t xml:space="preserve">Merijn </w:t>
+                                        <w:t xml:space="preserve">Danny van der Mee, </w:t>
                                       </w:r>
                                       <w:proofErr w:type="spellStart"/>
                                       <w:r>
                                         <w:rPr>
                                           <w:color w:val="FFFFFF" w:themeColor="background1"/>
                                         </w:rPr>
-                                        <w:t>Halfers</w:t>
+                                        <w:t>Ibo</w:t>
                                       </w:r>
                                       <w:proofErr w:type="spellEnd"/>
+                                      <w:r>
+                                        <w:rPr>
+                                          <w:color w:val="FFFFFF" w:themeColor="background1"/>
+                                        </w:rPr>
+                                        <w:t xml:space="preserve"> van Geffen, </w:t>
+                                      </w:r>
+                                      <w:proofErr w:type="spellStart"/>
+                                      <w:r>
+                                        <w:rPr>
+                                          <w:color w:val="FFFFFF" w:themeColor="background1"/>
+                                        </w:rPr>
+                                        <w:t>Rinaldo</w:t>
+                                      </w:r>
+                                      <w:proofErr w:type="spellEnd"/>
+                                      <w:r>
+                                        <w:rPr>
+                                          <w:color w:val="FFFFFF" w:themeColor="background1"/>
+                                        </w:rPr>
+                                        <w:t xml:space="preserve"> </w:t>
+                                      </w:r>
+                                      <w:proofErr w:type="spellStart"/>
+                                      <w:r>
+                                        <w:rPr>
+                                          <w:color w:val="FFFFFF" w:themeColor="background1"/>
+                                        </w:rPr>
+                                        <w:t>Boeje</w:t>
+                                      </w:r>
+                                      <w:proofErr w:type="spellEnd"/>
+                                      <w:r>
+                                        <w:rPr>
+                                          <w:color w:val="FFFFFF" w:themeColor="background1"/>
+                                        </w:rPr>
+                                        <w:t xml:space="preserve">, </w:t>
+                                      </w:r>
+                                      <w:proofErr w:type="spellStart"/>
+                                      <w:r>
+                                        <w:rPr>
+                                          <w:color w:val="FFFFFF" w:themeColor="background1"/>
+                                        </w:rPr>
+                                        <w:t>Onyi</w:t>
+                                      </w:r>
+                                      <w:proofErr w:type="spellEnd"/>
+                                      <w:r>
+                                        <w:rPr>
+                                          <w:color w:val="FFFFFF" w:themeColor="background1"/>
+                                        </w:rPr>
+                                        <w:t xml:space="preserve"> Lam</w:t>
+                                      </w:r>
                                     </w:p>
                                   </w:sdtContent>
                                 </w:sdt>
@@ -186,13 +235,14 @@
                                       <w:dataBinding w:prefixMappings="xmlns:ns0='http://schemas.openxmlformats.org/officeDocument/2006/extended-properties' " w:xpath="/ns0:Properties[1]/ns0:Company[1]" w:storeItemID="{6668398D-A668-4E3E-A5EB-62B293D839F1}"/>
                                       <w:text/>
                                     </w:sdtPr>
+                                    <w:sdtEndPr/>
                                     <w:sdtContent>
                                       <w:r>
                                         <w:rPr>
                                           <w:caps/>
                                           <w:color w:val="FFFFFF" w:themeColor="background1"/>
                                         </w:rPr>
-                                        <w:t>Stichting Praktijkleren</w:t>
+                                        <w:t>Group-project-p8</w:t>
                                       </w:r>
                                     </w:sdtContent>
                                   </w:sdt>
@@ -202,6 +252,7 @@
                                     </w:rPr>
                                     <w:t>  </w:t>
                                   </w:r>
+                                  <w:proofErr w:type="spellStart"/>
                                   <w:sdt>
                                     <w:sdtPr>
                                       <w:rPr>
@@ -210,17 +261,18 @@
                                       <w:alias w:val="Adres"/>
                                       <w:tag w:val=""/>
                                       <w:id w:val="-253358678"/>
-                                      <w:showingPlcHdr/>
                                       <w:dataBinding w:prefixMappings="xmlns:ns0='http://schemas.microsoft.com/office/2006/coverPageProps' " w:xpath="/ns0:CoverPageProperties[1]/ns0:CompanyAddress[1]" w:storeItemID="{55AF091B-3C7A-41E3-B477-F2FDAA23CFDA}"/>
                                       <w:text/>
                                     </w:sdtPr>
+                                    <w:sdtEndPr/>
                                     <w:sdtContent>
                                       <w:r>
                                         <w:rPr>
                                           <w:color w:val="FFFFFF" w:themeColor="background1"/>
                                         </w:rPr>
-                                        <w:t>[Bedrijfsadres]</w:t>
+                                        <w:t>GeoIct</w:t>
                                       </w:r>
+                                      <w:proofErr w:type="spellEnd"/>
                                     </w:sdtContent>
                                   </w:sdt>
                                 </w:p>
@@ -283,6 +335,7 @@
                                     <w:dataBinding w:prefixMappings="xmlns:ns0='http://purl.org/dc/elements/1.1/' xmlns:ns1='http://schemas.openxmlformats.org/package/2006/metadata/core-properties' " w:xpath="/ns1:coreProperties[1]/ns0:title[1]" w:storeItemID="{6C3C8BC8-F283-45AE-878A-BAB7291924A1}"/>
                                     <w:text/>
                                   </w:sdtPr>
+                                  <w:sdtEndPr/>
                                   <w:sdtContent>
                                     <w:p>
                                       <w:pPr>
@@ -348,6 +401,7 @@
                               <w:dataBinding w:prefixMappings="xmlns:ns0='http://purl.org/dc/elements/1.1/' xmlns:ns1='http://schemas.openxmlformats.org/package/2006/metadata/core-properties' " w:xpath="/ns1:coreProperties[1]/ns0:creator[1]" w:storeItemID="{6C3C8BC8-F283-45AE-878A-BAB7291924A1}"/>
                               <w:text/>
                             </w:sdtPr>
+                            <w:sdtEndPr/>
                             <w:sdtContent>
                               <w:p>
                                 <w:pPr>
@@ -362,16 +416,64 @@
                                   <w:rPr>
                                     <w:color w:val="FFFFFF" w:themeColor="background1"/>
                                   </w:rPr>
-                                  <w:t xml:space="preserve">Merijn </w:t>
+                                  <w:t xml:space="preserve">Danny van der Mee, </w:t>
                                 </w:r>
                                 <w:proofErr w:type="spellStart"/>
                                 <w:r>
                                   <w:rPr>
                                     <w:color w:val="FFFFFF" w:themeColor="background1"/>
                                   </w:rPr>
-                                  <w:t>Halfers</w:t>
+                                  <w:t>Ibo</w:t>
                                 </w:r>
                                 <w:proofErr w:type="spellEnd"/>
+                                <w:r>
+                                  <w:rPr>
+                                    <w:color w:val="FFFFFF" w:themeColor="background1"/>
+                                  </w:rPr>
+                                  <w:t xml:space="preserve"> van Geffen, </w:t>
+                                </w:r>
+                                <w:proofErr w:type="spellStart"/>
+                                <w:r>
+                                  <w:rPr>
+                                    <w:color w:val="FFFFFF" w:themeColor="background1"/>
+                                  </w:rPr>
+                                  <w:t>Rinaldo</w:t>
+                                </w:r>
+                                <w:proofErr w:type="spellEnd"/>
+                                <w:r>
+                                  <w:rPr>
+                                    <w:color w:val="FFFFFF" w:themeColor="background1"/>
+                                  </w:rPr>
+                                  <w:t xml:space="preserve"> </w:t>
+                                </w:r>
+                                <w:proofErr w:type="spellStart"/>
+                                <w:r>
+                                  <w:rPr>
+                                    <w:color w:val="FFFFFF" w:themeColor="background1"/>
+                                  </w:rPr>
+                                  <w:t>Boeje</w:t>
+                                </w:r>
+                                <w:proofErr w:type="spellEnd"/>
+                                <w:r>
+                                  <w:rPr>
+                                    <w:color w:val="FFFFFF" w:themeColor="background1"/>
+                                  </w:rPr>
+                                  <w:t xml:space="preserve">, </w:t>
+                                </w:r>
+                                <w:proofErr w:type="spellStart"/>
+                                <w:r>
+                                  <w:rPr>
+                                    <w:color w:val="FFFFFF" w:themeColor="background1"/>
+                                  </w:rPr>
+                                  <w:t>Onyi</w:t>
+                                </w:r>
+                                <w:proofErr w:type="spellEnd"/>
+                                <w:r>
+                                  <w:rPr>
+                                    <w:color w:val="FFFFFF" w:themeColor="background1"/>
+                                  </w:rPr>
+                                  <w:t xml:space="preserve"> Lam</w:t>
+                                </w:r>
                               </w:p>
                             </w:sdtContent>
                           </w:sdt>
@@ -396,13 +498,14 @@
                                 <w:dataBinding w:prefixMappings="xmlns:ns0='http://schemas.openxmlformats.org/officeDocument/2006/extended-properties' " w:xpath="/ns0:Properties[1]/ns0:Company[1]" w:storeItemID="{6668398D-A668-4E3E-A5EB-62B293D839F1}"/>
                                 <w:text/>
                               </w:sdtPr>
+                              <w:sdtEndPr/>
                               <w:sdtContent>
                                 <w:r>
                                   <w:rPr>
                                     <w:caps/>
                                     <w:color w:val="FFFFFF" w:themeColor="background1"/>
                                   </w:rPr>
-                                  <w:t>Stichting Praktijkleren</w:t>
+                                  <w:t>Group-project-p8</w:t>
                                 </w:r>
                               </w:sdtContent>
                             </w:sdt>
@@ -412,6 +515,7 @@
                               </w:rPr>
                               <w:t>  </w:t>
                             </w:r>
+                            <w:proofErr w:type="spellStart"/>
                             <w:sdt>
                               <w:sdtPr>
                                 <w:rPr>
@@ -420,17 +524,18 @@
                                 <w:alias w:val="Adres"/>
                                 <w:tag w:val=""/>
                                 <w:id w:val="-253358678"/>
-                                <w:showingPlcHdr/>
                                 <w:dataBinding w:prefixMappings="xmlns:ns0='http://schemas.microsoft.com/office/2006/coverPageProps' " w:xpath="/ns0:CoverPageProperties[1]/ns0:CompanyAddress[1]" w:storeItemID="{55AF091B-3C7A-41E3-B477-F2FDAA23CFDA}"/>
                                 <w:text/>
                               </w:sdtPr>
+                              <w:sdtEndPr/>
                               <w:sdtContent>
                                 <w:r>
                                   <w:rPr>
                                     <w:color w:val="FFFFFF" w:themeColor="background1"/>
                                   </w:rPr>
-                                  <w:t>[Bedrijfsadres]</w:t>
+                                  <w:t>GeoIct</w:t>
                                 </w:r>
+                                <w:proofErr w:type="spellEnd"/>
                               </w:sdtContent>
                             </w:sdt>
                           </w:p>
@@ -459,6 +564,7 @@
                               <w:dataBinding w:prefixMappings="xmlns:ns0='http://purl.org/dc/elements/1.1/' xmlns:ns1='http://schemas.openxmlformats.org/package/2006/metadata/core-properties' " w:xpath="/ns1:coreProperties[1]/ns0:title[1]" w:storeItemID="{6C3C8BC8-F283-45AE-878A-BAB7291924A1}"/>
                               <w:text/>
                             </w:sdtPr>
+                            <w:sdtEndPr/>
                             <w:sdtContent>
                               <w:p>
                                 <w:pPr>
@@ -503,8 +609,6 @@
             </w:rPr>
           </w:pPr>
         </w:p>
-        <w:bookmarkStart w:id="1" w:name="_GoBack" w:displacedByCustomXml="next"/>
-        <w:bookmarkEnd w:id="1" w:displacedByCustomXml="next"/>
       </w:sdtContent>
     </w:sdt>
     <w:bookmarkEnd w:id="0" w:displacedByCustomXml="prev"/>
@@ -529,7 +633,7 @@
       <w:pPr>
         <w:pStyle w:val="Kop1"/>
       </w:pPr>
-      <w:bookmarkStart w:id="2" w:name="_Toc479844000"/>
+      <w:bookmarkStart w:id="1" w:name="_Toc479844000"/>
       <w:r>
         <w:lastRenderedPageBreak/>
         <w:t>Acceptatiet</w:t>
@@ -537,7 +641,7 @@
       <w:r>
         <w:t>est</w:t>
       </w:r>
-      <w:bookmarkEnd w:id="2"/>
+      <w:bookmarkEnd w:id="1"/>
     </w:p>
     <w:tbl>
       <w:tblPr>
@@ -555,7 +659,7 @@
       </w:tblPr>
       <w:tblGrid>
         <w:gridCol w:w="1909"/>
-        <w:gridCol w:w="7310"/>
+        <w:gridCol w:w="7086"/>
       </w:tblGrid>
       <w:tr>
         <w:tc>
@@ -592,6 +696,13 @@
                 <w:sz w:val="24"/>
               </w:rPr>
             </w:pPr>
+            <w:r>
+              <w:rPr>
+                <w:b/>
+                <w:sz w:val="24"/>
+              </w:rPr>
+              <w:t>Applicatie werking</w:t>
+            </w:r>
           </w:p>
         </w:tc>
       </w:tr>
@@ -604,8 +715,8 @@
           <w:b/>
         </w:rPr>
         <w:sectPr>
-          <w:headerReference w:type="default" r:id="rId8"/>
-          <w:footerReference w:type="default" r:id="rId9"/>
+          <w:headerReference w:type="default" r:id="rId9"/>
+          <w:footerReference w:type="default" r:id="rId10"/>
           <w:pgSz w:w="11906" w:h="16838"/>
           <w:pgMar w:top="1417" w:right="1417" w:bottom="1417" w:left="1417" w:header="708" w:footer="708" w:gutter="0"/>
           <w:pgNumType w:start="0"/>
@@ -630,13 +741,13 @@
         <w:tblLook w:val="01E0" w:firstRow="1" w:lastRow="1" w:firstColumn="1" w:lastColumn="1" w:noHBand="0" w:noVBand="0"/>
       </w:tblPr>
       <w:tblGrid>
-        <w:gridCol w:w="1966"/>
-        <w:gridCol w:w="668"/>
-        <w:gridCol w:w="1456"/>
+        <w:gridCol w:w="1904"/>
+        <w:gridCol w:w="667"/>
+        <w:gridCol w:w="1405"/>
         <w:gridCol w:w="1103"/>
-        <w:gridCol w:w="1657"/>
+        <w:gridCol w:w="1602"/>
         <w:gridCol w:w="670"/>
-        <w:gridCol w:w="1705"/>
+        <w:gridCol w:w="1649"/>
       </w:tblGrid>
       <w:tr>
         <w:tc>
@@ -673,6 +784,38 @@
                 <w:b/>
               </w:rPr>
             </w:pPr>
+            <w:r>
+              <w:rPr>
+                <w:rFonts w:ascii="Calibri" w:hAnsi="Calibri"/>
+                <w:b/>
+              </w:rPr>
+              <w:t xml:space="preserve">Ophalen </w:t>
+            </w:r>
+            <w:proofErr w:type="spellStart"/>
+            <w:r>
+              <w:rPr>
+                <w:rFonts w:ascii="Calibri" w:hAnsi="Calibri"/>
+                <w:b/>
+              </w:rPr>
+              <w:t>POI’s</w:t>
+            </w:r>
+            <w:proofErr w:type="spellEnd"/>
+            <w:r>
+              <w:rPr>
+                <w:rFonts w:ascii="Calibri" w:hAnsi="Calibri"/>
+                <w:b/>
+              </w:rPr>
+              <w:t xml:space="preserve"> aan de hand van </w:t>
+            </w:r>
+            <w:proofErr w:type="spellStart"/>
+            <w:r>
+              <w:rPr>
+                <w:rFonts w:ascii="Calibri" w:hAnsi="Calibri"/>
+                <w:b/>
+              </w:rPr>
+              <w:t>routeID</w:t>
+            </w:r>
+            <w:proofErr w:type="spellEnd"/>
           </w:p>
         </w:tc>
       </w:tr>
@@ -709,6 +852,22 @@
                 <w:b/>
               </w:rPr>
             </w:pPr>
+            <w:proofErr w:type="spellStart"/>
+            <w:r>
+              <w:rPr>
+                <w:rFonts w:ascii="Calibri" w:hAnsi="Calibri"/>
+                <w:b/>
+              </w:rPr>
+              <w:t>RouteID</w:t>
+            </w:r>
+            <w:proofErr w:type="spellEnd"/>
+            <w:r>
+              <w:rPr>
+                <w:rFonts w:ascii="Calibri" w:hAnsi="Calibri"/>
+                <w:b/>
+              </w:rPr>
+              <w:t xml:space="preserve"> opgeven en doorgestuurd worden naar map</w:t>
+            </w:r>
           </w:p>
         </w:tc>
       </w:tr>
@@ -745,6 +904,12 @@
                 <w:rFonts w:ascii="Calibri" w:hAnsi="Calibri"/>
               </w:rPr>
             </w:pPr>
+            <w:r>
+              <w:rPr>
+                <w:rFonts w:ascii="Calibri" w:hAnsi="Calibri"/>
+              </w:rPr>
+              <w:t>Zoals hierboven</w:t>
+            </w:r>
           </w:p>
         </w:tc>
       </w:tr>
@@ -794,6 +959,26 @@
                 <w:rFonts w:ascii="Calibri" w:hAnsi="Calibri"/>
               </w:rPr>
             </w:pPr>
+            <w:r>
+              <w:rPr>
+                <w:rFonts w:ascii="Calibri" w:hAnsi="Calibri"/>
+              </w:rPr>
+              <w:t xml:space="preserve">Er is geen mogelijkheid om </w:t>
+            </w:r>
+            <w:proofErr w:type="spellStart"/>
+            <w:r>
+              <w:rPr>
+                <w:rFonts w:ascii="Calibri" w:hAnsi="Calibri"/>
+              </w:rPr>
+              <w:t>RouteID</w:t>
+            </w:r>
+            <w:proofErr w:type="spellEnd"/>
+            <w:r>
+              <w:rPr>
+                <w:rFonts w:ascii="Calibri" w:hAnsi="Calibri"/>
+              </w:rPr>
+              <w:t xml:space="preserve"> op te geven</w:t>
+            </w:r>
           </w:p>
         </w:tc>
       </w:tr>
@@ -833,6 +1018,12 @@
                 <w:rFonts w:ascii="Calibri" w:hAnsi="Calibri"/>
               </w:rPr>
             </w:pPr>
+            <w:r>
+              <w:rPr>
+                <w:rFonts w:ascii="Calibri" w:hAnsi="Calibri"/>
+              </w:rPr>
+              <w:t>Pagina moet komen waar dat kan</w:t>
+            </w:r>
           </w:p>
         </w:tc>
       </w:tr>
@@ -889,6 +1080,12 @@
                 <w:rFonts w:ascii="Calibri" w:hAnsi="Calibri"/>
               </w:rPr>
             </w:pPr>
+            <w:r>
+              <w:rPr>
+                <w:rFonts w:ascii="Calibri" w:hAnsi="Calibri"/>
+              </w:rPr>
+              <w:t>Geen idee</w:t>
+            </w:r>
           </w:p>
         </w:tc>
         <w:tc>
@@ -929,6 +1126,12 @@
                 <w:rFonts w:ascii="Calibri" w:hAnsi="Calibri"/>
               </w:rPr>
             </w:pPr>
+            <w:r>
+              <w:rPr>
+                <w:rFonts w:ascii="Calibri" w:hAnsi="Calibri"/>
+              </w:rPr>
+              <w:t>3</w:t>
+            </w:r>
           </w:p>
         </w:tc>
         <w:tc>
@@ -963,6 +1166,13 @@
                 <w:b/>
               </w:rPr>
             </w:pPr>
+            <w:r>
+              <w:rPr>
+                <w:rFonts w:ascii="Calibri" w:hAnsi="Calibri"/>
+                <w:b/>
+              </w:rPr>
+              <w:t>BE/FE</w:t>
+            </w:r>
           </w:p>
         </w:tc>
       </w:tr>
@@ -993,13 +1203,13 @@
         <w:tblLook w:val="01E0" w:firstRow="1" w:lastRow="1" w:firstColumn="1" w:lastColumn="1" w:noHBand="0" w:noVBand="0"/>
       </w:tblPr>
       <w:tblGrid>
-        <w:gridCol w:w="1967"/>
+        <w:gridCol w:w="1901"/>
         <w:gridCol w:w="667"/>
-        <w:gridCol w:w="1455"/>
+        <w:gridCol w:w="1413"/>
         <w:gridCol w:w="1103"/>
-        <w:gridCol w:w="1656"/>
+        <w:gridCol w:w="1598"/>
         <w:gridCol w:w="670"/>
-        <w:gridCol w:w="1707"/>
+        <w:gridCol w:w="1648"/>
       </w:tblGrid>
       <w:tr>
         <w:tc>
@@ -1036,6 +1246,15 @@
                 <w:b/>
               </w:rPr>
             </w:pPr>
+            <w:proofErr w:type="spellStart"/>
+            <w:r>
+              <w:rPr>
+                <w:rFonts w:ascii="Calibri" w:hAnsi="Calibri"/>
+                <w:b/>
+              </w:rPr>
+              <w:t>GeoLocatie</w:t>
+            </w:r>
+            <w:proofErr w:type="spellEnd"/>
           </w:p>
         </w:tc>
       </w:tr>
@@ -1072,6 +1291,22 @@
                 <w:b/>
               </w:rPr>
             </w:pPr>
+            <w:proofErr w:type="spellStart"/>
+            <w:r>
+              <w:rPr>
+                <w:rFonts w:ascii="Calibri" w:hAnsi="Calibri"/>
+                <w:b/>
+              </w:rPr>
+              <w:t>GeoLocatie</w:t>
+            </w:r>
+            <w:proofErr w:type="spellEnd"/>
+            <w:r>
+              <w:rPr>
+                <w:rFonts w:ascii="Calibri" w:hAnsi="Calibri"/>
+                <w:b/>
+              </w:rPr>
+              <w:t xml:space="preserve"> updaten</w:t>
+            </w:r>
           </w:p>
         </w:tc>
       </w:tr>
@@ -1108,6 +1343,20 @@
                 <w:rFonts w:ascii="Calibri" w:hAnsi="Calibri"/>
               </w:rPr>
             </w:pPr>
+            <w:proofErr w:type="spellStart"/>
+            <w:r>
+              <w:rPr>
+                <w:rFonts w:ascii="Calibri" w:hAnsi="Calibri"/>
+              </w:rPr>
+              <w:t>Geolocatie</w:t>
+            </w:r>
+            <w:proofErr w:type="spellEnd"/>
+            <w:r>
+              <w:rPr>
+                <w:rFonts w:ascii="Calibri" w:hAnsi="Calibri"/>
+              </w:rPr>
+              <w:t xml:space="preserve"> update netjes aan de hand dat je loopt</w:t>
+            </w:r>
           </w:p>
         </w:tc>
       </w:tr>
@@ -1157,6 +1406,28 @@
                 <w:rFonts w:ascii="Calibri" w:hAnsi="Calibri"/>
               </w:rPr>
             </w:pPr>
+            <w:proofErr w:type="spellStart"/>
+            <w:r>
+              <w:rPr>
+                <w:rFonts w:ascii="Calibri" w:hAnsi="Calibri"/>
+              </w:rPr>
+              <w:t>Geolocatie</w:t>
+            </w:r>
+            <w:proofErr w:type="spellEnd"/>
+            <w:r>
+              <w:rPr>
+                <w:rFonts w:ascii="Calibri" w:hAnsi="Calibri"/>
+              </w:rPr>
+              <w:t xml:space="preserve"> wordt niet duidelijk en langzaam </w:t>
+            </w:r>
+            <w:proofErr w:type="spellStart"/>
+            <w:r>
+              <w:rPr>
+                <w:rFonts w:ascii="Calibri" w:hAnsi="Calibri"/>
+              </w:rPr>
+              <w:t>geupdate</w:t>
+            </w:r>
+            <w:proofErr w:type="spellEnd"/>
           </w:p>
         </w:tc>
       </w:tr>
@@ -1196,6 +1467,34 @@
                 <w:rFonts w:ascii="Calibri" w:hAnsi="Calibri"/>
               </w:rPr>
             </w:pPr>
+            <w:proofErr w:type="spellStart"/>
+            <w:r>
+              <w:rPr>
+                <w:rFonts w:ascii="Calibri" w:hAnsi="Calibri"/>
+              </w:rPr>
+              <w:t>Geolocatie</w:t>
+            </w:r>
+            <w:proofErr w:type="spellEnd"/>
+            <w:r>
+              <w:rPr>
+                <w:rFonts w:ascii="Calibri" w:hAnsi="Calibri"/>
+              </w:rPr>
+              <w:t xml:space="preserve"> verbeteren en om de 5sec een </w:t>
+            </w:r>
+            <w:proofErr w:type="spellStart"/>
+            <w:r>
+              <w:rPr>
+                <w:rFonts w:ascii="Calibri" w:hAnsi="Calibri"/>
+              </w:rPr>
+              <w:t>request</w:t>
+            </w:r>
+            <w:proofErr w:type="spellEnd"/>
+            <w:r>
+              <w:rPr>
+                <w:rFonts w:ascii="Calibri" w:hAnsi="Calibri"/>
+              </w:rPr>
+              <w:t xml:space="preserve"> sturen</w:t>
+            </w:r>
           </w:p>
         </w:tc>
       </w:tr>
@@ -1252,6 +1551,12 @@
                 <w:rFonts w:ascii="Calibri" w:hAnsi="Calibri"/>
               </w:rPr>
             </w:pPr>
+            <w:r>
+              <w:rPr>
+                <w:rFonts w:ascii="Calibri" w:hAnsi="Calibri"/>
+              </w:rPr>
+              <w:t>10</w:t>
+            </w:r>
           </w:p>
         </w:tc>
         <w:tc>
@@ -1292,6 +1597,12 @@
                 <w:rFonts w:ascii="Calibri" w:hAnsi="Calibri"/>
               </w:rPr>
             </w:pPr>
+            <w:r>
+              <w:rPr>
+                <w:rFonts w:ascii="Calibri" w:hAnsi="Calibri"/>
+              </w:rPr>
+              <w:t>2</w:t>
+            </w:r>
           </w:p>
         </w:tc>
         <w:tc>
@@ -1326,6 +1637,13 @@
                 <w:b/>
               </w:rPr>
             </w:pPr>
+            <w:r>
+              <w:rPr>
+                <w:rFonts w:ascii="Calibri" w:hAnsi="Calibri"/>
+                <w:b/>
+              </w:rPr>
+              <w:t>BE</w:t>
+            </w:r>
           </w:p>
         </w:tc>
       </w:tr>
@@ -1356,13 +1674,13 @@
         <w:tblLook w:val="01E0" w:firstRow="1" w:lastRow="1" w:firstColumn="1" w:lastColumn="1" w:noHBand="0" w:noVBand="0"/>
       </w:tblPr>
       <w:tblGrid>
-        <w:gridCol w:w="2014"/>
+        <w:gridCol w:w="1946"/>
         <w:gridCol w:w="667"/>
-        <w:gridCol w:w="1457"/>
+        <w:gridCol w:w="1416"/>
         <w:gridCol w:w="1103"/>
-        <w:gridCol w:w="1659"/>
+        <w:gridCol w:w="1601"/>
         <w:gridCol w:w="670"/>
-        <w:gridCol w:w="1681"/>
+        <w:gridCol w:w="1623"/>
       </w:tblGrid>
       <w:tr>
         <w:tc>
@@ -1399,6 +1717,13 @@
                 <w:b/>
               </w:rPr>
             </w:pPr>
+            <w:r>
+              <w:rPr>
+                <w:rFonts w:ascii="Calibri" w:hAnsi="Calibri"/>
+                <w:b/>
+              </w:rPr>
+              <w:t>Hyperlinks</w:t>
+            </w:r>
           </w:p>
         </w:tc>
       </w:tr>
@@ -1435,6 +1760,13 @@
                 <w:b/>
               </w:rPr>
             </w:pPr>
+            <w:r>
+              <w:rPr>
+                <w:rFonts w:ascii="Calibri" w:hAnsi="Calibri"/>
+                <w:b/>
+              </w:rPr>
+              <w:t>Door linken binnen applicatie</w:t>
+            </w:r>
           </w:p>
         </w:tc>
       </w:tr>
@@ -1471,6 +1803,12 @@
                 <w:rFonts w:ascii="Calibri" w:hAnsi="Calibri"/>
               </w:rPr>
             </w:pPr>
+            <w:r>
+              <w:rPr>
+                <w:rFonts w:ascii="Calibri" w:hAnsi="Calibri"/>
+              </w:rPr>
+              <w:t>Er zijn geen dode links aanwezig en alles linkt netjes door</w:t>
+            </w:r>
           </w:p>
         </w:tc>
       </w:tr>
@@ -1520,6 +1858,18 @@
                 <w:rFonts w:ascii="Calibri" w:hAnsi="Calibri"/>
               </w:rPr>
             </w:pPr>
+            <w:r>
+              <w:rPr>
+                <w:rFonts w:ascii="Calibri" w:hAnsi="Calibri"/>
+              </w:rPr>
+              <w:t xml:space="preserve">Er zijn een aantal dode links te vinden binnen de </w:t>
+            </w:r>
+            <w:r>
+              <w:rPr>
+                <w:rFonts w:ascii="Calibri" w:hAnsi="Calibri"/>
+              </w:rPr>
+              <w:t>applicatie</w:t>
+            </w:r>
           </w:p>
         </w:tc>
       </w:tr>
@@ -1559,6 +1909,20 @@
                 <w:rFonts w:ascii="Calibri" w:hAnsi="Calibri"/>
               </w:rPr>
             </w:pPr>
+            <w:r>
+              <w:rPr>
+                <w:rFonts w:ascii="Calibri" w:hAnsi="Calibri"/>
+              </w:rPr>
+              <w:t xml:space="preserve">Dode links eruit halen en laten doorverwijzen naar juiste </w:t>
+            </w:r>
+            <w:r>
+              <w:rPr>
+                <w:rFonts w:ascii="Calibri" w:hAnsi="Calibri"/>
+              </w:rPr>
+              <w:t>pagina’s</w:t>
+            </w:r>
+            <w:bookmarkStart w:id="2" w:name="_GoBack"/>
+            <w:bookmarkEnd w:id="2"/>
           </w:p>
         </w:tc>
       </w:tr>
@@ -1615,6 +1979,12 @@
                 <w:rFonts w:ascii="Calibri" w:hAnsi="Calibri"/>
               </w:rPr>
             </w:pPr>
+            <w:r>
+              <w:rPr>
+                <w:rFonts w:ascii="Calibri" w:hAnsi="Calibri"/>
+              </w:rPr>
+              <w:t>6</w:t>
+            </w:r>
           </w:p>
         </w:tc>
         <w:tc>
@@ -1655,6 +2025,12 @@
                 <w:rFonts w:ascii="Calibri" w:hAnsi="Calibri"/>
               </w:rPr>
             </w:pPr>
+            <w:r>
+              <w:rPr>
+                <w:rFonts w:ascii="Calibri" w:hAnsi="Calibri"/>
+              </w:rPr>
+              <w:t>3</w:t>
+            </w:r>
           </w:p>
         </w:tc>
         <w:tc>
@@ -1689,6 +2065,13 @@
                 <w:b/>
               </w:rPr>
             </w:pPr>
+            <w:r>
+              <w:rPr>
+                <w:rFonts w:ascii="Calibri" w:hAnsi="Calibri"/>
+                <w:b/>
+              </w:rPr>
+              <w:t>FE</w:t>
+            </w:r>
           </w:p>
         </w:tc>
       </w:tr>
@@ -1843,6 +2226,7 @@
         <w:docPartUnique/>
       </w:docPartObj>
     </w:sdtPr>
+    <w:sdtEndPr/>
     <w:sdtContent>
       <w:p>
         <w:pPr>
@@ -3221,7 +3605,7 @@
     <w:lsdException w:name="Table Web 2" w:semiHidden="1" w:unhideWhenUsed="1"/>
     <w:lsdException w:name="Table Web 3" w:semiHidden="1" w:unhideWhenUsed="1"/>
     <w:lsdException w:name="Balloon Text" w:semiHidden="1" w:unhideWhenUsed="1"/>
-    <w:lsdException w:name="Table Grid" w:semiHidden="1" w:uiPriority="39" w:unhideWhenUsed="1"/>
+    <w:lsdException w:name="Table Grid" w:uiPriority="39"/>
     <w:lsdException w:name="Table Theme" w:semiHidden="1" w:unhideWhenUsed="1"/>
     <w:lsdException w:name="Placeholder Text" w:semiHidden="1"/>
     <w:lsdException w:name="No Spacing" w:uiPriority="1" w:qFormat="1"/>
@@ -4300,11 +4684,30 @@
 </file>
 
 <file path=customXml/item1.xml><?xml version="1.0" encoding="utf-8"?>
+<CoverPageProperties xmlns="http://schemas.microsoft.com/office/2006/coverPageProps">
+  <PublishDate/>
+  <Abstract/>
+  <CompanyAddress>GeoIct</CompanyAddress>
+  <CompanyPhone/>
+  <CompanyFax/>
+  <CompanyEmail/>
+</CoverPageProperties>
+</file>
+
+<file path=customXml/item2.xml><?xml version="1.0" encoding="utf-8"?>
 <b:Sources xmlns:b="http://schemas.openxmlformats.org/officeDocument/2006/bibliography" xmlns="http://schemas.openxmlformats.org/officeDocument/2006/bibliography" SelectedStyle="\APA.XSL" StyleName="APA"/>
 </file>
 
 <file path=customXml/itemProps1.xml><?xml version="1.0" encoding="utf-8"?>
-<ds:datastoreItem xmlns:ds="http://schemas.openxmlformats.org/officeDocument/2006/customXml" ds:itemID="{0DF1289D-796F-458E-9E4F-0A45927EFF7C}">
+<ds:datastoreItem xmlns:ds="http://schemas.openxmlformats.org/officeDocument/2006/customXml" ds:itemID="{55AF091B-3C7A-41E3-B477-F2FDAA23CFDA}">
+  <ds:schemaRefs>
+    <ds:schemaRef ds:uri="http://schemas.microsoft.com/office/2006/coverPageProps"/>
+  </ds:schemaRefs>
+</ds:datastoreItem>
+</file>
+
+<file path=customXml/itemProps2.xml><?xml version="1.0" encoding="utf-8"?>
+<ds:datastoreItem xmlns:ds="http://schemas.openxmlformats.org/officeDocument/2006/customXml" ds:itemID="{4E9216CF-9EB3-4682-805A-AB462FA79115}">
   <ds:schemaRefs>
     <ds:schemaRef ds:uri="http://schemas.openxmlformats.org/officeDocument/2006/bibliography"/>
   </ds:schemaRefs>

</xml_diff>